<commit_message>
adicionei duas imagens com as simulações de uma soma e de overflow
</commit_message>
<xml_diff>
--- a/relatorio.docx
+++ b/relatorio.docx
@@ -619,10 +619,7 @@
               <w:jc w:val="center"/>
             </w:pPr>
             <w:r>
-              <w:t>Oper</w:t>
-            </w:r>
-            <w:r>
-              <w:t>ação</w:t>
+              <w:t>Operação</w:t>
             </w:r>
           </w:p>
         </w:tc>
@@ -1141,7 +1138,19 @@
         <w:rPr>
           <w:lang w:val="pt-PT"/>
         </w:rPr>
-        <w:t>das os 8 interruptores da FPG,</w:t>
+        <w:t>das os 8 interruptores da FPG</w:t>
+      </w:r>
+      <w:r>
+        <w:rPr>
+          <w:lang w:val="pt-PT"/>
+        </w:rPr>
+        <w:t>A</w:t>
+      </w:r>
+      <w:r>
+        <w:rPr>
+          <w:lang w:val="pt-PT"/>
+        </w:rPr>
+        <w:t>,</w:t>
       </w:r>
       <w:r>
         <w:rPr>
@@ -1185,19 +1194,21 @@
         <w:rPr>
           <w:lang w:val="pt-PT"/>
         </w:rPr>
-        <w:t xml:space="preserve"> como saída</w:t>
-      </w:r>
-      <w:r>
-        <w:rPr>
-          <w:lang w:val="pt-PT"/>
-        </w:rPr>
-        <w:t>,</w:t>
-      </w:r>
-      <w:r>
-        <w:rPr>
-          <w:lang w:val="pt-PT"/>
-        </w:rPr>
-        <w:t xml:space="preserve"> o conteúdo d</w:t>
+        <w:t xml:space="preserve"> como </w:t>
+      </w:r>
+      <w:proofErr w:type="gramStart"/>
+      <w:r>
+        <w:rPr>
+          <w:lang w:val="pt-PT"/>
+        </w:rPr>
+        <w:t>saída o</w:t>
+      </w:r>
+      <w:proofErr w:type="gramEnd"/>
+      <w:r>
+        <w:rPr>
+          <w:lang w:val="pt-PT"/>
+        </w:rPr>
+        <w:t xml:space="preserve"> conteúdo d</w:t>
       </w:r>
       <w:r>
         <w:rPr>
@@ -3383,13 +3394,7 @@
         <w:rPr>
           <w:lang w:val="pt-PT"/>
         </w:rPr>
-        <w:t>O valor de entrada é convertido de sinal</w:t>
-      </w:r>
-      <w:r>
-        <w:rPr>
-          <w:lang w:val="pt-PT"/>
-        </w:rPr>
-        <w:t>-módulo para complemento para 2 antes de ser armazenado em qualquer dos registos.</w:t>
+        <w:t>O valor de entrada é convertido de sinal-módulo para complemento para 2 antes de ser armazenado em qualquer dos registos.</w:t>
       </w:r>
     </w:p>
     <w:p>
@@ -3556,19 +3561,7 @@
         <w:rPr>
           <w:lang w:val="pt-PT"/>
         </w:rPr>
-        <w:t xml:space="preserve"> do respetivo registo deve ser o único ativado e no caso do registo R2 o seletor do multiplexer M1 deve estar colocado a ‘0’ de forma a selecionar o sinal de entrada como o sinal a armazenar no registo. Quando se pretende fazer uma operação o </w:t>
-      </w:r>
-      <w:r>
-        <w:rPr>
-          <w:lang w:val="pt-PT"/>
-        </w:rPr>
-        <w:t>seletor do multiplexer M1</w:t>
-      </w:r>
-      <w:r>
-        <w:rPr>
-          <w:lang w:val="pt-PT"/>
-        </w:rPr>
-        <w:t xml:space="preserve"> de estar a ‘1’ para selecionar a saída da ALU como entrada do registo R2 e o respetivo </w:t>
+        <w:t xml:space="preserve"> do respetivo registo deve ser o único ativado e no caso do registo R2 o seletor do multiplexer M1 deve estar colocado a ‘0’ de forma a selecionar o sinal de entrada como o sinal a armazenar no registo. Quando se pretende fazer uma operação o seletor do multiplexer M1 de estar a ‘1’ para selecionar a saída da ALU como entrada do registo R2 e o respetivo </w:t>
       </w:r>
       <w:proofErr w:type="spellStart"/>
       <w:r>
@@ -4748,6 +4741,7 @@
         <w:ind w:left="426" w:firstLine="282"/>
         <w:jc w:val="both"/>
         <w:rPr>
+          <w:u w:val="single"/>
           <w:lang w:val="pt-PT"/>
         </w:rPr>
       </w:pPr>
@@ -4772,7 +4766,6 @@
         </w:rPr>
         <w:t xml:space="preserve"> e o seletor que requerem menos </w:t>
       </w:r>
-      <w:proofErr w:type="gramStart"/>
       <w:r>
         <w:rPr>
           <w:i/>
@@ -4780,13 +4773,14 @@
         </w:rPr>
         <w:t>hardware</w:t>
       </w:r>
-      <w:proofErr w:type="gramEnd"/>
       <w:r>
         <w:rPr>
           <w:lang w:val="pt-PT"/>
         </w:rPr>
         <w:t>:</w:t>
       </w:r>
+      <w:bookmarkStart w:id="0" w:name="_GoBack"/>
+      <w:bookmarkEnd w:id="0"/>
     </w:p>
     <w:p>
       <w:pPr>
@@ -4908,14 +4902,7 @@
               <w:rFonts w:ascii="Cambria Math" w:hAnsi="Cambria Math"/>
               <w:lang w:val="pt-PT"/>
             </w:rPr>
-            <m:t>E</m:t>
-          </m:r>
-          <m:r>
-            <w:rPr>
-              <w:rFonts w:ascii="Cambria Math" w:hAnsi="Cambria Math"/>
-              <w:lang w:val="pt-PT"/>
-            </w:rPr>
-            <m:t>2=Stat</m:t>
+            <m:t>E2=Stat</m:t>
           </m:r>
           <m:sSub>
             <m:sSubPr>
@@ -4947,6 +4934,9 @@
             </m:sub>
           </m:sSub>
           <m:r>
+            <m:rPr>
+              <m:sty m:val="p"/>
+            </m:rPr>
             <w:rPr>
               <w:color w:val="FF0000"/>
               <w:lang w:val="pt-PT"/>
@@ -5006,37 +4996,7 @@
         <w:rPr>
           <w:lang w:val="pt-PT"/>
         </w:rPr>
-        <w:t>A unidade aritmética e lógica</w:t>
-      </w:r>
-      <w:r>
-        <w:rPr>
-          <w:lang w:val="pt-PT"/>
-        </w:rPr>
-        <w:t xml:space="preserve"> (ALU)</w:t>
-      </w:r>
-      <w:r>
-        <w:rPr>
-          <w:lang w:val="pt-PT"/>
-        </w:rPr>
-        <w:t xml:space="preserve"> é a pa</w:t>
-      </w:r>
-      <w:r>
-        <w:rPr>
-          <w:lang w:val="pt-PT"/>
-        </w:rPr>
-        <w:t>r</w:t>
-      </w:r>
-      <w:r>
-        <w:rPr>
-          <w:lang w:val="pt-PT"/>
-        </w:rPr>
-        <w:t>te central da unidade de dados</w:t>
-      </w:r>
-      <w:r>
-        <w:rPr>
-          <w:lang w:val="pt-PT"/>
-        </w:rPr>
-        <w:t xml:space="preserve"> pois trata-se do bloco responsável pela realização de todas as operações.</w:t>
+        <w:t>A unidade aritmética e lógica (ALU) é a parte central da unidade de dados pois trata-se do bloco responsável pela realização de todas as operações.</w:t>
       </w:r>
     </w:p>
     <w:p>
@@ -5111,8 +5071,6 @@
         </w:rPr>
         <w:t xml:space="preserve"> e por isso o resultado deve ser armazenado em R2. O resultado da multiplicação tem sempre de ser truncado a 13 bits antes de ser armazenado.</w:t>
       </w:r>
-      <w:bookmarkStart w:id="0" w:name="_GoBack"/>
-      <w:bookmarkEnd w:id="0"/>
     </w:p>
     <w:sectPr>
       <w:pgSz w:w="12240" w:h="15840"/>

</xml_diff>